<commit_message>
Benutzerhandbuch; Sprintbacklog 6; Burndowncharts
</commit_message>
<xml_diff>
--- a/Schnaps2gether_Projektdokumentation_V1_0.docx
+++ b/Schnaps2gether_Projektdokumentation_V1_0.docx
@@ -35,7 +35,7 @@
             <mc:AlternateContent>
               <mc:Choice Requires="wps">
                 <w:drawing>
-                  <wp:anchor distT="0" distB="0" distL="114300" distR="114300" simplePos="0" relativeHeight="251665920" behindDoc="0" locked="0" layoutInCell="0" allowOverlap="1">
+                  <wp:anchor distT="0" distB="0" distL="114300" distR="114300" simplePos="0" relativeHeight="251659776" behindDoc="0" locked="0" layoutInCell="0" allowOverlap="1">
                     <wp:simplePos x="0" y="0"/>
                     <wp:positionH relativeFrom="page">
                       <wp:align>center</wp:align>
@@ -105,7 +105,7 @@
               </mc:Choice>
               <mc:Fallback>
                 <w:pict>
-                  <v:roundrect w14:anchorId="5BE6BDD8" id="AutoShape 44" o:spid="_x0000_s1026" style="position:absolute;margin-left:0;margin-top:0;width:546.2pt;height:790.1pt;z-index:251665920;visibility:visible;mso-wrap-style:square;mso-width-percent:920;mso-height-percent:940;mso-wrap-distance-left:9pt;mso-wrap-distance-top:0;mso-wrap-distance-right:9pt;mso-wrap-distance-bottom:0;mso-position-horizontal:center;mso-position-horizontal-relative:page;mso-position-vertical:center;mso-position-vertical-relative:page;mso-width-percent:920;mso-height-percent:940;mso-width-relative:page;mso-height-relative:page;v-text-anchor:top" arcsize="2269f" o:gfxdata="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" o:allowincell="f" filled="f" fillcolor="black" strokecolor="black [3213]">
+                  <v:roundrect w14:anchorId="49A81DEC" id="AutoShape 44" o:spid="_x0000_s1026" style="position:absolute;margin-left:0;margin-top:0;width:546.2pt;height:790.1pt;z-index:251659776;visibility:visible;mso-wrap-style:square;mso-width-percent:920;mso-height-percent:940;mso-wrap-distance-left:9pt;mso-wrap-distance-top:0;mso-wrap-distance-right:9pt;mso-wrap-distance-bottom:0;mso-position-horizontal:center;mso-position-horizontal-relative:page;mso-position-vertical:center;mso-position-vertical-relative:page;mso-width-percent:920;mso-height-percent:940;mso-width-relative:page;mso-height-relative:page;v-text-anchor:top" arcsize="2269f" o:gfxdata="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" o:allowincell="f" filled="f" fillcolor="black" strokecolor="black [3213]">
                     <w10:wrap anchorx="page" anchory="page"/>
                   </v:roundrect>
                 </w:pict>
@@ -125,7 +125,7 @@
             <mc:AlternateContent>
               <mc:Choice Requires="wps">
                 <w:drawing>
-                  <wp:anchor distT="0" distB="0" distL="114300" distR="114300" simplePos="0" relativeHeight="251664896" behindDoc="0" locked="0" layoutInCell="0" allowOverlap="1">
+                  <wp:anchor distT="0" distB="0" distL="114300" distR="114300" simplePos="0" relativeHeight="251658752" behindDoc="0" locked="0" layoutInCell="0" allowOverlap="1">
                     <wp:simplePos x="0" y="0"/>
                     <wp:positionH relativeFrom="page">
                       <wp:align>center</wp:align>
@@ -212,7 +212,7 @@
                                   <w:tblLook w:val="04A0" w:firstRow="1" w:lastRow="0" w:firstColumn="1" w:lastColumn="0" w:noHBand="0" w:noVBand="1"/>
                                 </w:tblPr>
                                 <w:tblGrid>
-                                  <w:gridCol w:w="10930"/>
+                                  <w:gridCol w:w="10919"/>
                                 </w:tblGrid>
                                 <w:tr>
                                   <w:trPr>
@@ -415,7 +415,7 @@
               </mc:Choice>
               <mc:Fallback>
                 <w:pict>
-                  <v:rect id="Rectangle 43" o:spid="_x0000_s1026" style="position:absolute;margin-left:0;margin-top:0;width:545.75pt;height:173.7pt;z-index:251664896;visibility:visible;mso-wrap-style:square;mso-width-percent:917;mso-height-percent:1000;mso-top-percent:250;mso-wrap-distance-left:9pt;mso-wrap-distance-top:0;mso-wrap-distance-right:9pt;mso-wrap-distance-bottom:0;mso-position-horizontal:center;mso-position-horizontal-relative:page;mso-position-vertical-relative:page;mso-width-percent:917;mso-height-percent:1000;mso-top-percent:250;mso-width-relative:page;mso-height-relative:margin;v-text-anchor:top" o:gfxdata="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" o:allowincell="f" filled="f" stroked="f">
+                  <v:rect id="Rectangle 43" o:spid="_x0000_s1026" style="position:absolute;margin-left:0;margin-top:0;width:545.75pt;height:173.7pt;z-index:251658752;visibility:visible;mso-wrap-style:square;mso-width-percent:917;mso-height-percent:1000;mso-top-percent:250;mso-wrap-distance-left:9pt;mso-wrap-distance-top:0;mso-wrap-distance-right:9pt;mso-wrap-distance-bottom:0;mso-position-horizontal:center;mso-position-horizontal-relative:page;mso-position-vertical-relative:page;mso-width-percent:917;mso-height-percent:1000;mso-top-percent:250;mso-width-relative:page;mso-height-relative:margin;v-text-anchor:top" o:gfxdata="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" o:allowincell="f" filled="f" stroked="f">
                     <v:textbox style="mso-fit-shape-to-text:t" inset="0,0,0,0">
                       <w:txbxContent>
                         <w:tbl>
@@ -441,7 +441,7 @@
                             <w:tblLook w:val="04A0" w:firstRow="1" w:lastRow="0" w:firstColumn="1" w:lastColumn="0" w:noHBand="0" w:noVBand="1"/>
                           </w:tblPr>
                           <w:tblGrid>
-                            <w:gridCol w:w="10930"/>
+                            <w:gridCol w:w="10919"/>
                           </w:tblGrid>
                           <w:tr>
                             <w:trPr>
@@ -646,7 +646,7 @@
             <mc:AlternateContent>
               <mc:Choice Requires="wps">
                 <w:drawing>
-                  <wp:anchor distT="0" distB="0" distL="114300" distR="114300" simplePos="0" relativeHeight="251663872" behindDoc="0" locked="0" layoutInCell="0" allowOverlap="1">
+                  <wp:anchor distT="0" distB="0" distL="114300" distR="114300" simplePos="0" relativeHeight="251656704" behindDoc="0" locked="0" layoutInCell="0" allowOverlap="1">
                     <wp:simplePos x="0" y="0"/>
                     <wp:positionH relativeFrom="margin">
                       <wp:align>center</wp:align>
@@ -819,7 +819,7 @@
               </mc:Choice>
               <mc:Fallback>
                 <w:pict>
-                  <v:rect id="Rectangle 42" o:spid="_x0000_s1027" style="position:absolute;margin-left:0;margin-top:0;width:453.55pt;height:50.5pt;z-index:251663872;visibility:visible;mso-wrap-style:square;mso-width-percent:1000;mso-height-percent:1000;mso-top-percent:800;mso-wrap-distance-left:9pt;mso-wrap-distance-top:0;mso-wrap-distance-right:9pt;mso-wrap-distance-bottom:0;mso-position-horizontal:center;mso-position-horizontal-relative:margin;mso-position-vertical-relative:margin;mso-width-percent:1000;mso-height-percent:1000;mso-top-percent:800;mso-width-relative:margin;mso-height-relative:margin;v-text-anchor:bottom" o:gfxdata="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" o:allowincell="f" filled="f" stroked="f" strokeweight=".25pt">
+                  <v:rect id="Rectangle 42" o:spid="_x0000_s1027" style="position:absolute;margin-left:0;margin-top:0;width:453.55pt;height:50.5pt;z-index:251656704;visibility:visible;mso-wrap-style:square;mso-width-percent:1000;mso-height-percent:1000;mso-top-percent:800;mso-wrap-distance-left:9pt;mso-wrap-distance-top:0;mso-wrap-distance-right:9pt;mso-wrap-distance-bottom:0;mso-position-horizontal:center;mso-position-horizontal-relative:margin;mso-position-vertical-relative:margin;mso-width-percent:1000;mso-height-percent:1000;mso-top-percent:800;mso-width-relative:margin;mso-height-relative:margin;v-text-anchor:bottom" o:gfxdata="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" o:allowincell="f" filled="f" stroked="f" strokeweight=".25pt">
                     <v:textbox style="mso-fit-shape-to-text:t" inset=",18pt,,18pt">
                       <w:txbxContent>
                         <w:p>
@@ -2380,27 +2380,29 @@
       <w:r>
         <w:t>Chart</w:t>
       </w:r>
-    </w:p>
-    <w:p>
-      <w:bookmarkStart w:id="4" w:name="_GoBack"/>
+      <w:r>
+        <w:t>s</w:t>
+      </w:r>
+    </w:p>
+    <w:p>
       <w:r>
         <w:rPr>
           <w:noProof/>
           <w:lang w:val="de-AT" w:eastAsia="ja-JP"/>
         </w:rPr>
         <w:drawing>
-          <wp:anchor distT="0" distB="0" distL="114300" distR="114300" simplePos="0" relativeHeight="251663872" behindDoc="0" locked="0" layoutInCell="1" allowOverlap="1" wp14:anchorId="115D29BD" wp14:editId="3E16E212">
+          <wp:anchor distT="0" distB="0" distL="114300" distR="114300" simplePos="0" relativeHeight="251655680" behindDoc="0" locked="0" layoutInCell="1" allowOverlap="1" wp14:anchorId="7BF99765" wp14:editId="3131F43B">
             <wp:simplePos x="0" y="0"/>
             <wp:positionH relativeFrom="column">
-              <wp:posOffset>166933</wp:posOffset>
+              <wp:posOffset>-5966</wp:posOffset>
             </wp:positionH>
             <wp:positionV relativeFrom="paragraph">
-              <wp:posOffset>210173</wp:posOffset>
+              <wp:posOffset>3470108</wp:posOffset>
             </wp:positionV>
             <wp:extent cx="5760085" cy="2732405"/>
             <wp:effectExtent l="0" t="0" r="0" b="0"/>
             <wp:wrapTopAndBottom/>
-            <wp:docPr id="16" name="Grafik 16"/>
+            <wp:docPr id="15" name="Grafik 15"/>
             <wp:cNvGraphicFramePr>
               <a:graphicFrameLocks xmlns:a="http://schemas.openxmlformats.org/drawingml/2006/main" noChangeAspect="1"/>
             </wp:cNvGraphicFramePr>
@@ -2408,7 +2410,7 @@
               <a:graphicData uri="http://schemas.openxmlformats.org/drawingml/2006/picture">
                 <pic:pic xmlns:pic="http://schemas.openxmlformats.org/drawingml/2006/picture">
                   <pic:nvPicPr>
-                    <pic:cNvPr id="16" name="releaseBurndown.png"/>
+                    <pic:cNvPr id="15" name="Burndown (1-fin).png"/>
                     <pic:cNvPicPr/>
                   </pic:nvPicPr>
                   <pic:blipFill>
@@ -2444,25 +2446,19 @@
           </wp:anchor>
         </w:drawing>
       </w:r>
-      <w:bookmarkEnd w:id="4"/>
+      <w:r>
+        <w:t>Release</w:t>
+      </w:r>
       <w:r>
         <w:rPr>
           <w:noProof/>
           <w:lang w:val="de-AT" w:eastAsia="ja-JP"/>
         </w:rPr>
         <w:drawing>
-          <wp:anchor distT="0" distB="0" distL="114300" distR="114300" simplePos="0" relativeHeight="251655680" behindDoc="0" locked="0" layoutInCell="1" allowOverlap="1" wp14:anchorId="7BF99765" wp14:editId="3131F43B">
-            <wp:simplePos x="0" y="0"/>
-            <wp:positionH relativeFrom="column">
-              <wp:posOffset>-5966</wp:posOffset>
-            </wp:positionH>
-            <wp:positionV relativeFrom="paragraph">
-              <wp:posOffset>3470108</wp:posOffset>
-            </wp:positionV>
+          <wp:inline distT="0" distB="0" distL="0" distR="0">
             <wp:extent cx="5760085" cy="2732405"/>
             <wp:effectExtent l="0" t="0" r="0" b="0"/>
-            <wp:wrapTopAndBottom/>
-            <wp:docPr id="15" name="Grafik 15"/>
+            <wp:docPr id="13" name="Grafik 13"/>
             <wp:cNvGraphicFramePr>
               <a:graphicFrameLocks xmlns:a="http://schemas.openxmlformats.org/drawingml/2006/main" noChangeAspect="1"/>
             </wp:cNvGraphicFramePr>
@@ -2470,7 +2466,7 @@
               <a:graphicData uri="http://schemas.openxmlformats.org/drawingml/2006/picture">
                 <pic:pic xmlns:pic="http://schemas.openxmlformats.org/drawingml/2006/picture">
                   <pic:nvPicPr>
-                    <pic:cNvPr id="15" name="Burndown (1-fin).png"/>
+                    <pic:cNvPr id="13" name="releaseBurndown.png"/>
                     <pic:cNvPicPr/>
                   </pic:nvPicPr>
                   <pic:blipFill>
@@ -2497,17 +2493,8 @@
                 </pic:pic>
               </a:graphicData>
             </a:graphic>
-            <wp14:sizeRelH relativeFrom="margin">
-              <wp14:pctWidth>0</wp14:pctWidth>
-            </wp14:sizeRelH>
-            <wp14:sizeRelV relativeFrom="margin">
-              <wp14:pctHeight>0</wp14:pctHeight>
-            </wp14:sizeRelV>
-          </wp:anchor>
+          </wp:inline>
         </w:drawing>
-      </w:r>
-      <w:r>
-        <w:t>Release</w:t>
       </w:r>
       <w:r>
         <w:br/>
@@ -2533,7 +2520,7 @@
         </w:rPr>
         <w:lastRenderedPageBreak/>
         <w:drawing>
-          <wp:anchor distT="0" distB="0" distL="114300" distR="114300" simplePos="0" relativeHeight="251646464" behindDoc="0" locked="0" layoutInCell="1" allowOverlap="1" wp14:anchorId="368C9A8F" wp14:editId="4B12360B">
+          <wp:anchor distT="0" distB="0" distL="114300" distR="114300" simplePos="0" relativeHeight="251654656" behindDoc="0" locked="0" layoutInCell="1" allowOverlap="1" wp14:anchorId="368C9A8F" wp14:editId="4B12360B">
             <wp:simplePos x="0" y="0"/>
             <wp:positionH relativeFrom="column">
               <wp:posOffset>-4445</wp:posOffset>
@@ -2599,7 +2586,7 @@
           <w:lang w:val="de-AT" w:eastAsia="ja-JP"/>
         </w:rPr>
         <w:drawing>
-          <wp:anchor distT="0" distB="0" distL="114300" distR="114300" simplePos="0" relativeHeight="251670016" behindDoc="0" locked="0" layoutInCell="1" allowOverlap="1" wp14:anchorId="7F448267" wp14:editId="024BB22B">
+          <wp:anchor distT="0" distB="0" distL="114300" distR="114300" simplePos="0" relativeHeight="251660800" behindDoc="0" locked="0" layoutInCell="1" allowOverlap="1" wp14:anchorId="7F448267" wp14:editId="024BB22B">
             <wp:simplePos x="0" y="0"/>
             <wp:positionH relativeFrom="column">
               <wp:posOffset>9393</wp:posOffset>
@@ -2671,24 +2658,6 @@
         <w:spacing w:after="200"/>
       </w:pPr>
       <w:r>
-        <w:lastRenderedPageBreak/>
-        <w:t>Sprint 4</w:t>
-      </w:r>
-    </w:p>
-    <w:p>
-      <w:pPr>
-        <w:spacing w:after="200"/>
-        <w:rPr>
-          <w:rFonts w:asciiTheme="majorHAnsi" w:eastAsiaTheme="majorEastAsia" w:hAnsiTheme="majorHAnsi" w:cstheme="majorBidi"/>
-          <w:b/>
-          <w:bCs/>
-          <w:color w:val="5B9BD5" w:themeColor="accent1"/>
-          <w:spacing w:val="20"/>
-          <w:sz w:val="24"/>
-          <w:szCs w:val="24"/>
-        </w:rPr>
-      </w:pPr>
-      <w:r>
         <w:rPr>
           <w:rFonts w:asciiTheme="majorHAnsi" w:eastAsiaTheme="majorEastAsia" w:hAnsiTheme="majorHAnsi" w:cstheme="majorBidi"/>
           <w:b/>
@@ -2700,11 +2669,20 @@
           <w:szCs w:val="24"/>
           <w:lang w:val="de-AT" w:eastAsia="ja-JP"/>
         </w:rPr>
+        <w:lastRenderedPageBreak/>
         <w:drawing>
-          <wp:inline distT="0" distB="0" distL="0" distR="0">
-            <wp:extent cx="5760085" cy="2861310"/>
+          <wp:anchor distT="0" distB="0" distL="114300" distR="114300" simplePos="0" relativeHeight="251658240" behindDoc="0" locked="0" layoutInCell="1" allowOverlap="1" wp14:anchorId="6827510E" wp14:editId="475D78F3">
+            <wp:simplePos x="0" y="0"/>
+            <wp:positionH relativeFrom="column">
+              <wp:posOffset>-3175</wp:posOffset>
+            </wp:positionH>
+            <wp:positionV relativeFrom="paragraph">
+              <wp:posOffset>203200</wp:posOffset>
+            </wp:positionV>
+            <wp:extent cx="5760085" cy="2732405"/>
             <wp:effectExtent l="0" t="0" r="0" b="0"/>
-            <wp:docPr id="18" name="Grafik 18"/>
+            <wp:wrapTopAndBottom/>
+            <wp:docPr id="19" name="Grafik 19"/>
             <wp:cNvGraphicFramePr>
               <a:graphicFrameLocks xmlns:a="http://schemas.openxmlformats.org/drawingml/2006/main" noChangeAspect="1"/>
             </wp:cNvGraphicFramePr>
@@ -2712,11 +2690,66 @@
               <a:graphicData uri="http://schemas.openxmlformats.org/drawingml/2006/picture">
                 <pic:pic xmlns:pic="http://schemas.openxmlformats.org/drawingml/2006/picture">
                   <pic:nvPicPr>
-                    <pic:cNvPr id="18" name="Burndown (4-2).png"/>
+                    <pic:cNvPr id="19" name="Burndown (4-fin).png"/>
                     <pic:cNvPicPr/>
                   </pic:nvPicPr>
                   <pic:blipFill>
                     <a:blip r:embed="rId15">
+                      <a:extLst>
+                        <a:ext uri="{28A0092B-C50C-407E-A947-70E740481C1C}">
+                          <a14:useLocalDpi xmlns:a14="http://schemas.microsoft.com/office/drawing/2010/main" val="0"/>
+                        </a:ext>
+                      </a:extLst>
+                    </a:blip>
+                    <a:stretch>
+                      <a:fillRect/>
+                    </a:stretch>
+                  </pic:blipFill>
+                  <pic:spPr>
+                    <a:xfrm>
+                      <a:off x="0" y="0"/>
+                      <a:ext cx="5760085" cy="2732405"/>
+                    </a:xfrm>
+                    <a:prstGeom prst="rect">
+                      <a:avLst/>
+                    </a:prstGeom>
+                  </pic:spPr>
+                </pic:pic>
+              </a:graphicData>
+            </a:graphic>
+          </wp:anchor>
+        </w:drawing>
+      </w:r>
+      <w:r>
+        <w:rPr>
+          <w:noProof/>
+          <w:lang w:val="de-AT" w:eastAsia="ja-JP"/>
+        </w:rPr>
+        <w:drawing>
+          <wp:anchor distT="0" distB="0" distL="114300" distR="114300" simplePos="0" relativeHeight="251660288" behindDoc="0" locked="0" layoutInCell="1" allowOverlap="1" wp14:anchorId="6361E605" wp14:editId="3DC2300C">
+            <wp:simplePos x="0" y="0"/>
+            <wp:positionH relativeFrom="column">
+              <wp:posOffset>-3175</wp:posOffset>
+            </wp:positionH>
+            <wp:positionV relativeFrom="paragraph">
+              <wp:posOffset>3144771</wp:posOffset>
+            </wp:positionV>
+            <wp:extent cx="5760085" cy="2861310"/>
+            <wp:effectExtent l="0" t="0" r="0" b="0"/>
+            <wp:wrapTopAndBottom/>
+            <wp:docPr id="20" name="Grafik 20"/>
+            <wp:cNvGraphicFramePr>
+              <a:graphicFrameLocks xmlns:a="http://schemas.openxmlformats.org/drawingml/2006/main" noChangeAspect="1"/>
+            </wp:cNvGraphicFramePr>
+            <a:graphic xmlns:a="http://schemas.openxmlformats.org/drawingml/2006/main">
+              <a:graphicData uri="http://schemas.openxmlformats.org/drawingml/2006/picture">
+                <pic:pic xmlns:pic="http://schemas.openxmlformats.org/drawingml/2006/picture">
+                  <pic:nvPicPr>
+                    <pic:cNvPr id="20" name="Burndown (5-fin).png"/>
+                    <pic:cNvPicPr/>
+                  </pic:nvPicPr>
+                  <pic:blipFill>
+                    <a:blip r:embed="rId16">
                       <a:extLst>
                         <a:ext uri="{28A0092B-C50C-407E-A947-70E740481C1C}">
                           <a14:useLocalDpi xmlns:a14="http://schemas.microsoft.com/office/drawing/2010/main" val="0"/>
@@ -2739,6 +2772,69 @@
                 </pic:pic>
               </a:graphicData>
             </a:graphic>
+          </wp:anchor>
+        </w:drawing>
+      </w:r>
+      <w:r>
+        <w:t>Sprint 4</w:t>
+      </w:r>
+      <w:bookmarkStart w:id="4" w:name="_GoBack"/>
+      <w:bookmarkEnd w:id="4"/>
+      <w:r>
+        <w:br/>
+        <w:t>Sprint 5</w:t>
+      </w:r>
+      <w:r>
+        <w:br/>
+      </w:r>
+      <w:r>
+        <w:lastRenderedPageBreak/>
+        <w:t>Sprint 6</w:t>
+      </w:r>
+      <w:r>
+        <w:rPr>
+          <w:noProof/>
+          <w:lang w:val="de-AT" w:eastAsia="ja-JP"/>
+        </w:rPr>
+        <w:drawing>
+          <wp:inline distT="0" distB="0" distL="0" distR="0">
+            <wp:extent cx="5760085" cy="2732405"/>
+            <wp:effectExtent l="0" t="0" r="0" b="0"/>
+            <wp:docPr id="21" name="Grafik 21"/>
+            <wp:cNvGraphicFramePr>
+              <a:graphicFrameLocks xmlns:a="http://schemas.openxmlformats.org/drawingml/2006/main" noChangeAspect="1"/>
+            </wp:cNvGraphicFramePr>
+            <a:graphic xmlns:a="http://schemas.openxmlformats.org/drawingml/2006/main">
+              <a:graphicData uri="http://schemas.openxmlformats.org/drawingml/2006/picture">
+                <pic:pic xmlns:pic="http://schemas.openxmlformats.org/drawingml/2006/picture">
+                  <pic:nvPicPr>
+                    <pic:cNvPr id="21" name="Burndown (6 -1).png"/>
+                    <pic:cNvPicPr/>
+                  </pic:nvPicPr>
+                  <pic:blipFill>
+                    <a:blip r:embed="rId17">
+                      <a:extLst>
+                        <a:ext uri="{28A0092B-C50C-407E-A947-70E740481C1C}">
+                          <a14:useLocalDpi xmlns:a14="http://schemas.microsoft.com/office/drawing/2010/main" val="0"/>
+                        </a:ext>
+                      </a:extLst>
+                    </a:blip>
+                    <a:stretch>
+                      <a:fillRect/>
+                    </a:stretch>
+                  </pic:blipFill>
+                  <pic:spPr>
+                    <a:xfrm>
+                      <a:off x="0" y="0"/>
+                      <a:ext cx="5760085" cy="2732405"/>
+                    </a:xfrm>
+                    <a:prstGeom prst="rect">
+                      <a:avLst/>
+                    </a:prstGeom>
+                  </pic:spPr>
+                </pic:pic>
+              </a:graphicData>
+            </a:graphic>
           </wp:inline>
         </w:drawing>
       </w:r>
@@ -2782,7 +2878,7 @@
                     <pic:cNvPicPr/>
                   </pic:nvPicPr>
                   <pic:blipFill>
-                    <a:blip r:embed="rId16">
+                    <a:blip r:embed="rId18">
                       <a:extLst>
                         <a:ext uri="{28A0092B-C50C-407E-A947-70E740481C1C}">
                           <a14:useLocalDpi xmlns:a14="http://schemas.microsoft.com/office/drawing/2010/main" val="0"/>
@@ -2832,7 +2928,7 @@
                     <pic:cNvPicPr/>
                   </pic:nvPicPr>
                   <pic:blipFill>
-                    <a:blip r:embed="rId17">
+                    <a:blip r:embed="rId19">
                       <a:extLst>
                         <a:ext uri="{28A0092B-C50C-407E-A947-70E740481C1C}">
                           <a14:useLocalDpi xmlns:a14="http://schemas.microsoft.com/office/drawing/2010/main" val="0"/>
@@ -4091,7 +4187,7 @@
         </w:rPr>
         <w:t xml:space="preserve">Selendroid : </w:t>
       </w:r>
-      <w:hyperlink r:id="rId18" w:history="1">
+      <w:hyperlink r:id="rId20" w:history="1">
         <w:r>
           <w:rPr>
             <w:rFonts w:ascii="Verdana" w:hAnsi="Verdana"/>
@@ -4121,7 +4217,7 @@
         </w:rPr>
         <w:t xml:space="preserve">Appium: </w:t>
       </w:r>
-      <w:hyperlink r:id="rId19" w:history="1">
+      <w:hyperlink r:id="rId21" w:history="1">
         <w:r>
           <w:rPr>
             <w:rFonts w:ascii="Verdana" w:hAnsi="Verdana"/>
@@ -5482,12 +5578,12 @@
     <w:p/>
     <w:p/>
     <w:sectPr>
-      <w:headerReference w:type="even" r:id="rId20"/>
-      <w:headerReference w:type="default" r:id="rId21"/>
-      <w:footerReference w:type="even" r:id="rId22"/>
-      <w:footerReference w:type="default" r:id="rId23"/>
-      <w:headerReference w:type="first" r:id="rId24"/>
-      <w:footerReference w:type="first" r:id="rId25"/>
+      <w:headerReference w:type="even" r:id="rId22"/>
+      <w:headerReference w:type="default" r:id="rId23"/>
+      <w:footerReference w:type="even" r:id="rId24"/>
+      <w:footerReference w:type="default" r:id="rId25"/>
+      <w:headerReference w:type="first" r:id="rId26"/>
+      <w:footerReference w:type="first" r:id="rId27"/>
       <w:pgSz w:w="11907" w:h="16839" w:code="1"/>
       <w:pgMar w:top="1418" w:right="1418" w:bottom="1418" w:left="1418" w:header="709" w:footer="709" w:gutter="0"/>
       <w:pgNumType w:start="0"/>
@@ -5887,7 +5983,7 @@
         </mc:Choice>
         <mc:Fallback>
           <w:pict>
-            <v:roundrect w14:anchorId="05CD48E2" id="AutoShape 24" o:spid="_x0000_s1026" style="position:absolute;margin-left:0;margin-top:0;width:545.95pt;height:790.35pt;z-index:251674624;visibility:visible;mso-wrap-style:square;mso-width-percent:920;mso-height-percent:940;mso-wrap-distance-left:9pt;mso-wrap-distance-top:0;mso-wrap-distance-right:9pt;mso-wrap-distance-bottom:0;mso-position-horizontal:center;mso-position-horizontal-relative:page;mso-position-vertical:center;mso-position-vertical-relative:page;mso-width-percent:920;mso-height-percent:940;mso-width-relative:page;mso-height-relative:page;v-text-anchor:top" arcsize="2637f" o:gfxdata="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" o:allowincell="f" filled="f" fillcolor="black" strokecolor="black [3213]" strokeweight="1pt">
+            <v:roundrect w14:anchorId="28A8AFE0" id="AutoShape 24" o:spid="_x0000_s1026" style="position:absolute;margin-left:0;margin-top:0;width:545.95pt;height:790.35pt;z-index:251674624;visibility:visible;mso-wrap-style:square;mso-width-percent:920;mso-height-percent:940;mso-wrap-distance-left:9pt;mso-wrap-distance-top:0;mso-wrap-distance-right:9pt;mso-wrap-distance-bottom:0;mso-position-horizontal:center;mso-position-horizontal-relative:page;mso-position-vertical:center;mso-position-vertical-relative:page;mso-width-percent:920;mso-height-percent:940;mso-width-relative:page;mso-height-relative:page;v-text-anchor:top" arcsize="2637f" o:gfxdata="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" o:allowincell="f" filled="f" fillcolor="black" strokecolor="black [3213]" strokeweight="1pt">
               <w10:wrap anchorx="page" anchory="page"/>
             </v:roundrect>
           </w:pict>
@@ -5981,7 +6077,7 @@
                               <w:sz w:val="40"/>
                               <w:szCs w:val="40"/>
                             </w:rPr>
-                            <w:t>4</w:t>
+                            <w:t>6</w:t>
                           </w:r>
                           <w:r>
                             <w:rPr>
@@ -6041,7 +6137,7 @@
                         <w:sz w:val="40"/>
                         <w:szCs w:val="40"/>
                       </w:rPr>
-                      <w:t>4</w:t>
+                      <w:t>6</w:t>
                     </w:r>
                     <w:r>
                       <w:rPr>
@@ -6423,7 +6519,7 @@
         </mc:Choice>
         <mc:Fallback>
           <w:pict>
-            <v:roundrect w14:anchorId="35C8817C" id="AutoShape 20" o:spid="_x0000_s1026" style="position:absolute;margin-left:0;margin-top:0;width:545.95pt;height:790.35pt;z-index:251669504;visibility:visible;mso-wrap-style:square;mso-width-percent:920;mso-height-percent:940;mso-wrap-distance-left:9pt;mso-wrap-distance-top:0;mso-wrap-distance-right:9pt;mso-wrap-distance-bottom:0;mso-position-horizontal:center;mso-position-horizontal-relative:page;mso-position-vertical:center;mso-position-vertical-relative:page;mso-width-percent:920;mso-height-percent:940;mso-width-relative:page;mso-height-relative:page;v-text-anchor:top" arcsize="2637f" o:gfxdata="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" o:allowincell="f" filled="f" fillcolor="black" strokecolor="black [3213]" strokeweight="1pt">
+            <v:roundrect w14:anchorId="1966B10D" id="AutoShape 20" o:spid="_x0000_s1026" style="position:absolute;margin-left:0;margin-top:0;width:545.95pt;height:790.35pt;z-index:251669504;visibility:visible;mso-wrap-style:square;mso-width-percent:920;mso-height-percent:940;mso-wrap-distance-left:9pt;mso-wrap-distance-top:0;mso-wrap-distance-right:9pt;mso-wrap-distance-bottom:0;mso-position-horizontal:center;mso-position-horizontal-relative:page;mso-position-vertical:center;mso-position-vertical-relative:page;mso-width-percent:920;mso-height-percent:940;mso-width-relative:page;mso-height-relative:page;v-text-anchor:top" arcsize="2637f" o:gfxdata="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" o:allowincell="f" filled="f" fillcolor="black" strokecolor="black [3213]" strokeweight="1pt">
               <w10:wrap anchorx="page" anchory="page"/>
             </v:roundrect>
           </w:pict>
@@ -6519,7 +6615,7 @@
                               <w:sz w:val="40"/>
                               <w:szCs w:val="40"/>
                             </w:rPr>
-                            <w:t>5</w:t>
+                            <w:t>7</w:t>
                           </w:r>
                           <w:r>
                             <w:rPr>
@@ -6579,7 +6675,7 @@
                         <w:sz w:val="40"/>
                         <w:szCs w:val="40"/>
                       </w:rPr>
-                      <w:t>5</w:t>
+                      <w:t>7</w:t>
                     </w:r>
                     <w:r>
                       <w:rPr>
@@ -11186,6 +11282,7 @@
     <w:rsid w:val="00A07E7A"/>
     <w:rsid w:val="00B53DA4"/>
     <w:rsid w:val="00BE784C"/>
+    <w:rsid w:val="00C04915"/>
     <w:rsid w:val="00D02DC6"/>
     <w:rsid w:val="00E40195"/>
   </w:rsids>
@@ -12064,17 +12161,17 @@
 </file>
 
 <file path=customXml/item1.xml><?xml version="1.0" encoding="utf-8"?>
+<tns:customPropertyEditors xmlns:tns="http://schemas.microsoft.com/office/2006/customDocumentInformationPanel">
+  <tns:showOnOpen/>
+  <tns:defaultPropertyEditorNamespace/>
+</tns:customPropertyEditors>
+</file>
+
+<file path=customXml/item2.xml><?xml version="1.0" encoding="utf-8"?>
 <templateProperties xmlns="urn:microsoft.template.properties">
   <_Version/>
   <_LCID/>
 </templateProperties>
-</file>
-
-<file path=customXml/item2.xml><?xml version="1.0" encoding="utf-8"?>
-<tns:customPropertyEditors xmlns:tns="http://schemas.microsoft.com/office/2006/customDocumentInformationPanel">
-  <tns:showOnOpen/>
-  <tns:defaultPropertyEditorNamespace/>
-</tns:customPropertyEditors>
 </file>
 
 <file path=customXml/item3.xml><?xml version="1.0" encoding="utf-8"?>
@@ -12091,17 +12188,17 @@
 </file>
 
 <file path=customXml/itemProps1.xml><?xml version="1.0" encoding="utf-8"?>
-<ds:datastoreItem xmlns:ds="http://schemas.openxmlformats.org/officeDocument/2006/customXml" ds:itemID="{25229087-0CE3-49F2-8F52-E7138F37D32E}">
+<ds:datastoreItem xmlns:ds="http://schemas.openxmlformats.org/officeDocument/2006/customXml" ds:itemID="{83B41FA1-A166-4203-827F-22BD32762337}">
   <ds:schemaRefs>
-    <ds:schemaRef ds:uri="urn:microsoft.template.properties"/>
+    <ds:schemaRef ds:uri="http://schemas.microsoft.com/office/2006/customDocumentInformationPanel"/>
   </ds:schemaRefs>
 </ds:datastoreItem>
 </file>
 
 <file path=customXml/itemProps2.xml><?xml version="1.0" encoding="utf-8"?>
-<ds:datastoreItem xmlns:ds="http://schemas.openxmlformats.org/officeDocument/2006/customXml" ds:itemID="{83B41FA1-A166-4203-827F-22BD32762337}">
+<ds:datastoreItem xmlns:ds="http://schemas.openxmlformats.org/officeDocument/2006/customXml" ds:itemID="{25229087-0CE3-49F2-8F52-E7138F37D32E}">
   <ds:schemaRefs>
-    <ds:schemaRef ds:uri="http://schemas.microsoft.com/office/2006/customDocumentInformationPanel"/>
+    <ds:schemaRef ds:uri="urn:microsoft.template.properties"/>
   </ds:schemaRefs>
 </ds:datastoreItem>
 </file>
@@ -12115,7 +12212,7 @@
 </file>
 
 <file path=customXml/itemProps4.xml><?xml version="1.0" encoding="utf-8"?>
-<ds:datastoreItem xmlns:ds="http://schemas.openxmlformats.org/officeDocument/2006/customXml" ds:itemID="{77C9BD5A-E4BD-4264-8F00-F6DABF112834}">
+<ds:datastoreItem xmlns:ds="http://schemas.openxmlformats.org/officeDocument/2006/customXml" ds:itemID="{AEA7565F-D391-4443-8F63-8C947DDD10FA}">
   <ds:schemaRefs>
     <ds:schemaRef ds:uri="http://schemas.openxmlformats.org/officeDocument/2006/bibliography"/>
   </ds:schemaRefs>

</xml_diff>